<commit_message>
project ver2.0 only left task1 question5
</commit_message>
<xml_diff>
--- a/project2/proj2_report.docx
+++ b/project2/proj2_report.docx
@@ -50,118 +50,43 @@
         <w:t xml:space="preserve"> </w:t>
       </w:r>
       <w:r>
-        <w:t>UB# 50247057</w:t>
+        <w:t>UB#</w:t>
+      </w:r>
+      <w:bookmarkStart w:id="0" w:name="_GoBack"/>
+      <w:bookmarkEnd w:id="0"/>
+      <w:r>
+        <w:t xml:space="preserve"> 50247057</w:t>
       </w:r>
     </w:p>
     <w:p>
       <w:pPr>
         <w:pStyle w:val="Heading1"/>
-        <w:rPr>
-          <w:sz w:val="21"/>
-          <w:szCs w:val="21"/>
-        </w:rPr>
       </w:pPr>
       <w:r>
         <w:t>Task 1</w:t>
       </w:r>
     </w:p>
     <w:p>
-      <w:pPr>
-        <w:pStyle w:val="Heading1"/>
-        <w:rPr>
-          <w:rFonts w:ascii="Times New Roman" w:hAnsi="Times New Roman" w:cs="Times New Roman"/>
-        </w:rPr>
-      </w:pPr>
-      <w:r>
-        <w:t>Task2</w:t>
-      </w:r>
-    </w:p>
-    <w:p>
-      <w:pPr>
-        <w:pStyle w:val="Heading1"/>
-      </w:pPr>
-      <w:r>
-        <w:t>Task3</w:t>
-      </w:r>
-    </w:p>
-    <w:p>
-      <w:pPr>
-        <w:pStyle w:val="Heading3"/>
-      </w:pPr>
-      <w:r>
-        <w:t xml:space="preserve">Part a: </w:t>
-      </w:r>
-      <w:r>
-        <w:t>K-means Clustering</w:t>
-      </w:r>
-    </w:p>
-    <w:p>
-      <w:r>
-        <w:t>There are total two iterations for the given data as shows below.</w:t>
-      </w:r>
-    </w:p>
-    <w:p>
-      <w:pPr>
-        <w:rPr>
-          <w:b/>
-        </w:rPr>
-      </w:pPr>
-      <w:r>
-        <w:rPr>
-          <w:b/>
-        </w:rPr>
-        <w:t>Iteration 0</w:t>
-      </w:r>
-      <w:r>
-        <w:rPr>
-          <w:b/>
-        </w:rPr>
-        <w:t xml:space="preserve">: </w:t>
-      </w:r>
-      <w:r>
-        <w:rPr>
-          <w:b/>
-        </w:rPr>
-        <w:t xml:space="preserve"> </w:t>
-      </w:r>
-    </w:p>
-    <w:p>
-      <w:r>
-        <w:t xml:space="preserve">This shows the </w:t>
-      </w:r>
-      <w:r>
-        <w:t xml:space="preserve">clusters’ </w:t>
-      </w:r>
-      <w:r>
-        <w:t xml:space="preserve">center </w:t>
-      </w:r>
-      <w:r>
-        <w:t>location which represents the mu in report.</w:t>
-      </w:r>
-    </w:p>
-    <w:p>
-      <w:r>
-        <w:t>[cluster: [6.2 3.2], cluster: [6.6 3.7], cluster: [6.5 3</w:t>
-      </w:r>
-      <w:proofErr w:type="gramStart"/>
-      <w:r>
-        <w:t>. ]</w:t>
-      </w:r>
-      <w:proofErr w:type="gramEnd"/>
-      <w:r>
-        <w:t>]</w:t>
-      </w:r>
-    </w:p>
-    <w:p>
+      <w:r>
+        <w:t>Question 1:</w:t>
+      </w:r>
+      <w:r>
+        <w:t xml:space="preserve"> (images have been resized, the original images in task1_img folder)</w:t>
+      </w:r>
+    </w:p>
+    <w:p>
+      <w:pPr>
+        <w:jc w:val="center"/>
+      </w:pPr>
       <w:r>
         <w:rPr>
           <w:noProof/>
         </w:rPr>
         <w:drawing>
-          <wp:inline distT="0" distB="0" distL="0" distR="0" wp14:anchorId="790A919B" wp14:editId="2634D909">
-            <wp:extent cx="3780000" cy="2520000"/>
-            <wp:effectExtent l="0" t="0" r="5080" b="0"/>
-            <wp:docPr id="25" name="Picture 25" descr="task3_img/k_mean/iteration_0.png"/>
+          <wp:inline distT="0" distB="0" distL="0" distR="0" wp14:anchorId="5BF12E87" wp14:editId="122BF24D">
+            <wp:extent cx="4977267" cy="3600000"/>
+            <wp:effectExtent l="0" t="0" r="1270" b="6985"/>
+            <wp:docPr id="3" name="Picture 3" descr="task1_img/task1_sift1.jpg"/>
             <wp:cNvGraphicFramePr>
               <a:graphicFrameLocks xmlns:a="http://schemas.openxmlformats.org/drawingml/2006/main" noChangeAspect="1"/>
             </wp:cNvGraphicFramePr>
@@ -169,7 +94,7 @@
               <a:graphicData uri="http://schemas.openxmlformats.org/drawingml/2006/picture">
                 <pic:pic xmlns:pic="http://schemas.openxmlformats.org/drawingml/2006/picture">
                   <pic:nvPicPr>
-                    <pic:cNvPr id="0" name="Picture 8" descr="task3_img/k_mean/iteration_0.png"/>
+                    <pic:cNvPr id="0" name="Picture 1" descr="task1_img/task1_sift1.jpg"/>
                     <pic:cNvPicPr>
                       <a:picLocks noChangeAspect="1" noChangeArrowheads="1"/>
                     </pic:cNvPicPr>
@@ -190,7 +115,7 @@
                   <pic:spPr bwMode="auto">
                     <a:xfrm>
                       <a:off x="0" y="0"/>
-                      <a:ext cx="3780000" cy="2520000"/>
+                      <a:ext cx="4977267" cy="3600000"/>
                     </a:xfrm>
                     <a:prstGeom prst="rect">
                       <a:avLst/>
@@ -209,38 +134,25 @@
     </w:p>
     <w:p>
       <w:pPr>
-        <w:rPr>
-          <w:b/>
-        </w:rPr>
-      </w:pPr>
-      <w:r>
-        <w:rPr>
-          <w:b/>
-        </w:rPr>
-        <w:t>Iteration 1</w:t>
-      </w:r>
-      <w:r>
-        <w:rPr>
-          <w:b/>
-        </w:rPr>
-        <w:t xml:space="preserve">:  </w:t>
-      </w:r>
-    </w:p>
-    <w:p>
-      <w:r>
-        <w:t>[cluster: [5.17142857 3.17142857], cluster: [5.5 4.2], cluster: [6.45 2.95]]</w:t>
-      </w:r>
-    </w:p>
-    <w:p>
+        <w:jc w:val="center"/>
+      </w:pPr>
+      <w:r>
+        <w:t>fig1.1 task1_sift1.jpg</w:t>
+      </w:r>
+    </w:p>
+    <w:p>
+      <w:pPr>
+        <w:jc w:val="center"/>
+      </w:pPr>
       <w:r>
         <w:rPr>
           <w:noProof/>
         </w:rPr>
         <w:drawing>
-          <wp:inline distT="0" distB="0" distL="0" distR="0" wp14:anchorId="7DD604D2" wp14:editId="50BDA370">
-            <wp:extent cx="3780000" cy="2520000"/>
-            <wp:effectExtent l="0" t="0" r="5080" b="0"/>
-            <wp:docPr id="26" name="Picture 26" descr="task3_img/k_mean/iteration_1.png"/>
+          <wp:inline distT="0" distB="0" distL="0" distR="0" wp14:anchorId="43B2DF7E" wp14:editId="7CF8B534">
+            <wp:extent cx="4977266" cy="3600000"/>
+            <wp:effectExtent l="0" t="0" r="1270" b="6985"/>
+            <wp:docPr id="4" name="Picture 4" descr="task1_img/task1_sift2.jpg"/>
             <wp:cNvGraphicFramePr>
               <a:graphicFrameLocks xmlns:a="http://schemas.openxmlformats.org/drawingml/2006/main" noChangeAspect="1"/>
             </wp:cNvGraphicFramePr>
@@ -248,7 +160,7 @@
               <a:graphicData uri="http://schemas.openxmlformats.org/drawingml/2006/picture">
                 <pic:pic xmlns:pic="http://schemas.openxmlformats.org/drawingml/2006/picture">
                   <pic:nvPicPr>
-                    <pic:cNvPr id="0" name="Picture 9" descr="task3_img/k_mean/iteration_1.png"/>
+                    <pic:cNvPr id="0" name="Picture 2" descr="task1_img/task1_sift2.jpg"/>
                     <pic:cNvPicPr>
                       <a:picLocks noChangeAspect="1" noChangeArrowheads="1"/>
                     </pic:cNvPicPr>
@@ -269,7 +181,7 @@
                   <pic:spPr bwMode="auto">
                     <a:xfrm>
                       <a:off x="0" y="0"/>
-                      <a:ext cx="3780000" cy="2520000"/>
+                      <a:ext cx="4977266" cy="3600000"/>
                     </a:xfrm>
                     <a:prstGeom prst="rect">
                       <a:avLst/>
@@ -287,21 +199,28 @@
       </w:r>
     </w:p>
     <w:p>
-      <w:r>
-        <w:t>Iteration 2:</w:t>
-      </w:r>
-    </w:p>
-    <w:p>
-      <w:r>
-        <w:t>[cluster: [</w:t>
-      </w:r>
-      <w:proofErr w:type="gramStart"/>
-      <w:r>
-        <w:t>4.8  3.05</w:t>
-      </w:r>
-      <w:proofErr w:type="gramEnd"/>
-      <w:r>
-        <w:t>], cluster: [5.3 4. ], cluster: [6.2   3.025]]</w:t>
+      <w:pPr>
+        <w:jc w:val="center"/>
+      </w:pPr>
+      <w:r>
+        <w:t xml:space="preserve">fig1.2 </w:t>
+      </w:r>
+      <w:r>
+        <w:t>task1_sift2.jpg</w:t>
+      </w:r>
+    </w:p>
+    <w:p>
+      <w:r>
+        <w:lastRenderedPageBreak/>
+        <w:t>Question 2</w:t>
+      </w:r>
+      <w:r>
+        <w:t>: (images have been resized, the original images in task1_img folder)</w:t>
+      </w:r>
+    </w:p>
+    <w:p>
+      <w:r>
+        <w:t xml:space="preserve">    Choose matches between 10 and 20.</w:t>
       </w:r>
     </w:p>
     <w:p>
@@ -309,12 +228,11 @@
         <w:rPr>
           <w:noProof/>
         </w:rPr>
-        <w:lastRenderedPageBreak/>
         <w:drawing>
-          <wp:inline distT="0" distB="0" distL="0" distR="0" wp14:anchorId="0731AD27" wp14:editId="5A0A0CEE">
-            <wp:extent cx="3780000" cy="2520000"/>
-            <wp:effectExtent l="0" t="0" r="5080" b="0"/>
-            <wp:docPr id="27" name="Picture 27" descr="task3_img/k_mean/iteration_2.png"/>
+          <wp:inline distT="0" distB="0" distL="0" distR="0" wp14:anchorId="768E33A3" wp14:editId="6CD5C856">
+            <wp:extent cx="5723255" cy="2073910"/>
+            <wp:effectExtent l="0" t="0" r="0" b="8890"/>
+            <wp:docPr id="5" name="Picture 5" descr="task1_img/task1_matches_knn.jpg"/>
             <wp:cNvGraphicFramePr>
               <a:graphicFrameLocks xmlns:a="http://schemas.openxmlformats.org/drawingml/2006/main" noChangeAspect="1"/>
             </wp:cNvGraphicFramePr>
@@ -322,7 +240,7 @@
               <a:graphicData uri="http://schemas.openxmlformats.org/drawingml/2006/picture">
                 <pic:pic xmlns:pic="http://schemas.openxmlformats.org/drawingml/2006/picture">
                   <pic:nvPicPr>
-                    <pic:cNvPr id="0" name="Picture 10" descr="task3_img/k_mean/iteration_2.png"/>
+                    <pic:cNvPr id="0" name="Picture 3" descr="task1_img/task1_matches_knn.jpg"/>
                     <pic:cNvPicPr>
                       <a:picLocks noChangeAspect="1" noChangeArrowheads="1"/>
                     </pic:cNvPicPr>
@@ -343,7 +261,7 @@
                   <pic:spPr bwMode="auto">
                     <a:xfrm>
                       <a:off x="0" y="0"/>
-                      <a:ext cx="3780000" cy="2520000"/>
+                      <a:ext cx="5723255" cy="2073910"/>
                     </a:xfrm>
                     <a:prstGeom prst="rect">
                       <a:avLst/>
@@ -360,113 +278,150 @@
         </w:drawing>
       </w:r>
     </w:p>
-    <w:p/>
-    <w:p>
-      <w:pPr>
-        <w:rPr>
-          <w:b/>
-        </w:rPr>
-      </w:pPr>
-      <w:r>
-        <w:rPr>
-          <w:b/>
-        </w:rPr>
-        <w:t xml:space="preserve">Color </w:t>
+    <w:p>
+      <w:pPr>
+        <w:jc w:val="center"/>
+      </w:pPr>
+      <w:r>
+        <w:t>task1_matches_</w:t>
+      </w:r>
+      <w:r>
+        <w:t>knn.jpg</w:t>
+      </w:r>
+    </w:p>
+    <w:p>
+      <w:r>
+        <w:t>Question 3</w:t>
+      </w:r>
+      <w:r>
+        <w:t xml:space="preserve">: </w:t>
+      </w:r>
+    </w:p>
+    <w:p>
+      <w:pPr>
+        <w:widowControl w:val="0"/>
+        <w:tabs>
+          <w:tab w:val="left" w:pos="560"/>
+          <w:tab w:val="left" w:pos="1120"/>
+          <w:tab w:val="left" w:pos="1680"/>
+          <w:tab w:val="left" w:pos="2240"/>
+          <w:tab w:val="left" w:pos="2800"/>
+          <w:tab w:val="left" w:pos="3360"/>
+          <w:tab w:val="left" w:pos="3920"/>
+          <w:tab w:val="left" w:pos="4480"/>
+          <w:tab w:val="left" w:pos="5040"/>
+          <w:tab w:val="left" w:pos="5600"/>
+          <w:tab w:val="left" w:pos="6160"/>
+          <w:tab w:val="left" w:pos="6720"/>
+        </w:tabs>
+        <w:autoSpaceDE w:val="0"/>
+        <w:autoSpaceDN w:val="0"/>
+        <w:adjustRightInd w:val="0"/>
+        <w:ind w:leftChars="233" w:left="559"/>
+      </w:pPr>
+      <w:proofErr w:type="spellStart"/>
+      <w:r>
+        <w:t>homography</w:t>
+      </w:r>
+      <w:proofErr w:type="spellEnd"/>
+      <w:r>
+        <w:t xml:space="preserve"> matrix:</w:t>
+      </w:r>
+    </w:p>
+    <w:p>
+      <w:pPr>
+        <w:widowControl w:val="0"/>
+        <w:tabs>
+          <w:tab w:val="left" w:pos="560"/>
+          <w:tab w:val="left" w:pos="1120"/>
+          <w:tab w:val="left" w:pos="1680"/>
+          <w:tab w:val="left" w:pos="2240"/>
+          <w:tab w:val="left" w:pos="2800"/>
+          <w:tab w:val="left" w:pos="3360"/>
+          <w:tab w:val="left" w:pos="3920"/>
+          <w:tab w:val="left" w:pos="4480"/>
+          <w:tab w:val="left" w:pos="5040"/>
+          <w:tab w:val="left" w:pos="5600"/>
+          <w:tab w:val="left" w:pos="6160"/>
+          <w:tab w:val="left" w:pos="6720"/>
+        </w:tabs>
+        <w:autoSpaceDE w:val="0"/>
+        <w:autoSpaceDN w:val="0"/>
+        <w:adjustRightInd w:val="0"/>
+        <w:ind w:leftChars="233" w:left="559"/>
+      </w:pPr>
+      <w:r>
+        <w:t>[[ 1.58799966e+00 -2.91541838e-01 -3.95539425e+02]</w:t>
+      </w:r>
+    </w:p>
+    <w:p>
+      <w:pPr>
+        <w:widowControl w:val="0"/>
+        <w:tabs>
+          <w:tab w:val="left" w:pos="560"/>
+          <w:tab w:val="left" w:pos="1120"/>
+          <w:tab w:val="left" w:pos="1680"/>
+          <w:tab w:val="left" w:pos="2240"/>
+          <w:tab w:val="left" w:pos="2800"/>
+          <w:tab w:val="left" w:pos="3360"/>
+          <w:tab w:val="left" w:pos="3920"/>
+          <w:tab w:val="left" w:pos="4480"/>
+          <w:tab w:val="left" w:pos="5040"/>
+          <w:tab w:val="left" w:pos="5600"/>
+          <w:tab w:val="left" w:pos="6160"/>
+          <w:tab w:val="left" w:pos="6720"/>
+        </w:tabs>
+        <w:autoSpaceDE w:val="0"/>
+        <w:autoSpaceDN w:val="0"/>
+        <w:adjustRightInd w:val="0"/>
+        <w:ind w:leftChars="233" w:left="559"/>
+      </w:pPr>
+      <w:r>
+        <w:t xml:space="preserve"> [ 4.48199617e-</w:t>
       </w:r>
       <w:proofErr w:type="gramStart"/>
       <w:r>
-        <w:rPr>
-          <w:b/>
-        </w:rPr>
-        <w:t>Quantization</w:t>
-      </w:r>
-      <w:r>
-        <w:rPr>
-          <w:b/>
-        </w:rPr>
-        <w:t>(</w:t>
+        <w:t>01  1</w:t>
       </w:r>
       <w:proofErr w:type="gramEnd"/>
       <w:r>
-        <w:rPr>
-          <w:b/>
-        </w:rPr>
-        <w:t>code saved in k_mean_img.py):</w:t>
-      </w:r>
-    </w:p>
-    <w:p>
-      <w:pPr>
-        <w:rPr>
-          <w:sz w:val="20"/>
-          <w:szCs w:val="20"/>
-        </w:rPr>
-      </w:pPr>
-      <w:r>
-        <w:rPr>
-          <w:sz w:val="20"/>
-          <w:szCs w:val="20"/>
-        </w:rPr>
-        <w:t>For the purpose to save paper, I have resize</w:t>
-      </w:r>
-      <w:r>
-        <w:rPr>
-          <w:sz w:val="20"/>
-          <w:szCs w:val="20"/>
-        </w:rPr>
-        <w:t>d</w:t>
-      </w:r>
-      <w:r>
-        <w:rPr>
-          <w:sz w:val="20"/>
-          <w:szCs w:val="20"/>
-        </w:rPr>
-        <w:t xml:space="preserve"> the image in report. If you want to see the original image, please go to </w:t>
-      </w:r>
-      <w:r>
-        <w:rPr>
-          <w:sz w:val="20"/>
-          <w:szCs w:val="20"/>
-        </w:rPr>
-        <w:t>task3_img folder. Thank you</w:t>
-      </w:r>
-    </w:p>
-    <w:p>
-      <w:pPr>
-        <w:rPr>
-          <w:sz w:val="20"/>
-          <w:szCs w:val="20"/>
-        </w:rPr>
-      </w:pPr>
-    </w:p>
-    <w:p>
-      <w:pPr>
-        <w:rPr>
-          <w:b/>
-        </w:rPr>
-      </w:pPr>
-      <w:r>
-        <w:rPr>
-          <w:b/>
-        </w:rPr>
-        <w:t>K = 3:</w:t>
-      </w:r>
-    </w:p>
-    <w:p>
-      <w:pPr>
-        <w:rPr>
-          <w:b/>
-        </w:rPr>
-      </w:pPr>
-      <w:r>
-        <w:rPr>
-          <w:b/>
+        <w:t>.43139761e+00 -1.90370131e+02]</w:t>
+      </w:r>
+    </w:p>
+    <w:p>
+      <w:pPr>
+        <w:ind w:leftChars="233" w:left="559"/>
+      </w:pPr>
+      <w:r>
+        <w:t xml:space="preserve"> [ 1.20864262e-03 -5.94920214e-</w:t>
+      </w:r>
+      <w:proofErr w:type="gramStart"/>
+      <w:r>
+        <w:t>05  1</w:t>
+      </w:r>
+      <w:proofErr w:type="gramEnd"/>
+      <w:r>
+        <w:t>.00000000e+00]]</w:t>
+      </w:r>
+    </w:p>
+    <w:p>
+      <w:r>
+        <w:t>Question 4:</w:t>
+      </w:r>
+      <w:r>
+        <w:t xml:space="preserve"> (images have been resized, the original images in task1_img folder)</w:t>
+      </w:r>
+    </w:p>
+    <w:p>
+      <w:r>
+        <w:rPr>
           <w:noProof/>
         </w:rPr>
         <w:drawing>
-          <wp:inline distT="0" distB="0" distL="0" distR="0" wp14:anchorId="4CCFB3EE" wp14:editId="4C9838BD">
-            <wp:extent cx="2160000" cy="2160000"/>
-            <wp:effectExtent l="0" t="0" r="0" b="0"/>
-            <wp:docPr id="28" name="Picture 28" descr="task3_img/task3_baboon_3.jpg"/>
+          <wp:inline distT="0" distB="0" distL="0" distR="0" wp14:anchorId="03A0C960" wp14:editId="1839A4C0">
+            <wp:extent cx="5723255" cy="2073910"/>
+            <wp:effectExtent l="0" t="0" r="0" b="8890"/>
+            <wp:docPr id="6" name="Picture 6" descr="task1_img/task1_matches.jpg"/>
             <wp:cNvGraphicFramePr>
               <a:graphicFrameLocks xmlns:a="http://schemas.openxmlformats.org/drawingml/2006/main" noChangeAspect="1"/>
             </wp:cNvGraphicFramePr>
@@ -474,7 +429,7 @@
               <a:graphicData uri="http://schemas.openxmlformats.org/drawingml/2006/picture">
                 <pic:pic xmlns:pic="http://schemas.openxmlformats.org/drawingml/2006/picture">
                   <pic:nvPicPr>
-                    <pic:cNvPr id="0" name="Picture 11" descr="task3_img/task3_baboon_3.jpg"/>
+                    <pic:cNvPr id="0" name="Picture 4" descr="task1_img/task1_matches.jpg"/>
                     <pic:cNvPicPr>
                       <a:picLocks noChangeAspect="1" noChangeArrowheads="1"/>
                     </pic:cNvPicPr>
@@ -495,7 +450,7 @@
                   <pic:spPr bwMode="auto">
                     <a:xfrm>
                       <a:off x="0" y="0"/>
-                      <a:ext cx="2160000" cy="2160000"/>
+                      <a:ext cx="5723255" cy="2073910"/>
                     </a:xfrm>
                     <a:prstGeom prst="rect">
                       <a:avLst/>
@@ -514,40 +469,55 @@
     </w:p>
     <w:p>
       <w:pPr>
-        <w:rPr>
-          <w:b/>
-        </w:rPr>
-      </w:pPr>
-    </w:p>
-    <w:p>
-      <w:pPr>
-        <w:rPr>
-          <w:b/>
-        </w:rPr>
-      </w:pPr>
-      <w:r>
-        <w:rPr>
-          <w:b/>
-        </w:rPr>
-        <w:t>k = 5</w:t>
-      </w:r>
-    </w:p>
-    <w:p>
-      <w:pPr>
-        <w:rPr>
-          <w:b/>
-        </w:rPr>
-      </w:pPr>
-      <w:r>
-        <w:rPr>
-          <w:b/>
+        <w:jc w:val="center"/>
+      </w:pPr>
+      <w:r>
+        <w:t>task1_</w:t>
+      </w:r>
+      <w:r>
+        <w:t>matches.jpg</w:t>
+      </w:r>
+    </w:p>
+    <w:p>
+      <w:r>
+        <w:t>Question 5</w:t>
+      </w:r>
+      <w:r>
+        <w:t>: (images have been resized, the original images in task1_img folder)</w:t>
+      </w:r>
+    </w:p>
+    <w:p>
+      <w:pPr>
+        <w:pStyle w:val="Heading1"/>
+      </w:pPr>
+      <w:r>
+        <w:t>Task2</w:t>
+      </w:r>
+    </w:p>
+    <w:p>
+      <w:r>
+        <w:t>Question 1: (images have been resiz</w:t>
+      </w:r>
+      <w:r>
+        <w:t>ed, the original images in task2</w:t>
+      </w:r>
+      <w:r>
+        <w:t>_img folder)</w:t>
+      </w:r>
+    </w:p>
+    <w:p>
+      <w:pPr>
+        <w:jc w:val="center"/>
+      </w:pPr>
+      <w:r>
+        <w:rPr>
           <w:noProof/>
         </w:rPr>
         <w:drawing>
-          <wp:inline distT="0" distB="0" distL="0" distR="0" wp14:anchorId="0715AE99" wp14:editId="63CF04C8">
-            <wp:extent cx="2160000" cy="2160000"/>
+          <wp:inline distT="0" distB="0" distL="0" distR="0" wp14:anchorId="35E3C686" wp14:editId="29A981FE">
+            <wp:extent cx="3358250" cy="2520000"/>
             <wp:effectExtent l="0" t="0" r="0" b="0"/>
-            <wp:docPr id="29" name="Picture 29" descr="task3_img/task3_baboon_5.jpg"/>
+            <wp:docPr id="11" name="Picture 11" descr="task2_img/task2_sift1.jpg"/>
             <wp:cNvGraphicFramePr>
               <a:graphicFrameLocks xmlns:a="http://schemas.openxmlformats.org/drawingml/2006/main" noChangeAspect="1"/>
             </wp:cNvGraphicFramePr>
@@ -555,7 +525,7 @@
               <a:graphicData uri="http://schemas.openxmlformats.org/drawingml/2006/picture">
                 <pic:pic xmlns:pic="http://schemas.openxmlformats.org/drawingml/2006/picture">
                   <pic:nvPicPr>
-                    <pic:cNvPr id="0" name="Picture 12" descr="task3_img/task3_baboon_5.jpg"/>
+                    <pic:cNvPr id="0" name="Picture 5" descr="task2_img/task2_sift1.jpg"/>
                     <pic:cNvPicPr>
                       <a:picLocks noChangeAspect="1" noChangeArrowheads="1"/>
                     </pic:cNvPicPr>
@@ -576,7 +546,7 @@
                   <pic:spPr bwMode="auto">
                     <a:xfrm>
                       <a:off x="0" y="0"/>
-                      <a:ext cx="2160000" cy="2160000"/>
+                      <a:ext cx="3358250" cy="2520000"/>
                     </a:xfrm>
                     <a:prstGeom prst="rect">
                       <a:avLst/>
@@ -595,40 +565,25 @@
     </w:p>
     <w:p>
       <w:pPr>
-        <w:rPr>
-          <w:b/>
-        </w:rPr>
-      </w:pPr>
-    </w:p>
-    <w:p>
-      <w:pPr>
-        <w:rPr>
-          <w:b/>
-        </w:rPr>
-      </w:pPr>
-      <w:r>
-        <w:rPr>
-          <w:b/>
-        </w:rPr>
-        <w:t>k = 10</w:t>
-      </w:r>
-    </w:p>
-    <w:p>
-      <w:pPr>
-        <w:rPr>
-          <w:b/>
-        </w:rPr>
-      </w:pPr>
-      <w:r>
-        <w:rPr>
-          <w:b/>
+        <w:jc w:val="center"/>
+      </w:pPr>
+      <w:r>
+        <w:t>task2_sift1.jpg</w:t>
+      </w:r>
+    </w:p>
+    <w:p>
+      <w:pPr>
+        <w:jc w:val="center"/>
+      </w:pPr>
+      <w:r>
+        <w:rPr>
           <w:noProof/>
         </w:rPr>
         <w:drawing>
-          <wp:inline distT="0" distB="0" distL="0" distR="0" wp14:anchorId="76EC847E" wp14:editId="04A9181D">
-            <wp:extent cx="2160000" cy="2160000"/>
+          <wp:inline distT="0" distB="0" distL="0" distR="0" wp14:anchorId="64E53796" wp14:editId="55365745">
+            <wp:extent cx="3358250" cy="2520000"/>
             <wp:effectExtent l="0" t="0" r="0" b="0"/>
-            <wp:docPr id="30" name="Picture 30" descr="task3_img/task3_baboon_10.jpg"/>
+            <wp:docPr id="14" name="Picture 14" descr="task2_img/task2_sift2.jpg"/>
             <wp:cNvGraphicFramePr>
               <a:graphicFrameLocks xmlns:a="http://schemas.openxmlformats.org/drawingml/2006/main" noChangeAspect="1"/>
             </wp:cNvGraphicFramePr>
@@ -636,7 +591,7 @@
               <a:graphicData uri="http://schemas.openxmlformats.org/drawingml/2006/picture">
                 <pic:pic xmlns:pic="http://schemas.openxmlformats.org/drawingml/2006/picture">
                   <pic:nvPicPr>
-                    <pic:cNvPr id="0" name="Picture 13" descr="task3_img/task3_baboon_10.jpg"/>
+                    <pic:cNvPr id="0" name="Picture 6" descr="task2_img/task2_sift2.jpg"/>
                     <pic:cNvPicPr>
                       <a:picLocks noChangeAspect="1" noChangeArrowheads="1"/>
                     </pic:cNvPicPr>
@@ -657,7 +612,7 @@
                   <pic:spPr bwMode="auto">
                     <a:xfrm>
                       <a:off x="0" y="0"/>
-                      <a:ext cx="2160000" cy="2160000"/>
+                      <a:ext cx="3358250" cy="2520000"/>
                     </a:xfrm>
                     <a:prstGeom prst="rect">
                       <a:avLst/>
@@ -676,40 +631,25 @@
     </w:p>
     <w:p>
       <w:pPr>
-        <w:rPr>
-          <w:b/>
-        </w:rPr>
-      </w:pPr>
-    </w:p>
-    <w:p>
-      <w:pPr>
-        <w:rPr>
-          <w:b/>
-        </w:rPr>
-      </w:pPr>
-      <w:r>
-        <w:rPr>
-          <w:b/>
-        </w:rPr>
-        <w:t>k=20</w:t>
-      </w:r>
-    </w:p>
-    <w:p>
-      <w:pPr>
-        <w:rPr>
-          <w:b/>
-        </w:rPr>
-      </w:pPr>
-      <w:r>
-        <w:rPr>
-          <w:b/>
+        <w:jc w:val="center"/>
+      </w:pPr>
+      <w:r>
+        <w:t>task2_sift2.jpg</w:t>
+      </w:r>
+    </w:p>
+    <w:p>
+      <w:pPr>
+        <w:jc w:val="center"/>
+      </w:pPr>
+      <w:r>
+        <w:rPr>
           <w:noProof/>
         </w:rPr>
         <w:drawing>
-          <wp:inline distT="0" distB="0" distL="0" distR="0" wp14:anchorId="09F74888" wp14:editId="7FE813BF">
-            <wp:extent cx="2160000" cy="2160000"/>
-            <wp:effectExtent l="0" t="0" r="0" b="0"/>
-            <wp:docPr id="31" name="Picture 31" descr="task3_img/task3_baboon_20.jpg"/>
+          <wp:inline distT="0" distB="0" distL="0" distR="0" wp14:anchorId="36F217EE" wp14:editId="23FF332F">
+            <wp:extent cx="5723255" cy="2146935"/>
+            <wp:effectExtent l="0" t="0" r="0" b="12065"/>
+            <wp:docPr id="15" name="Picture 15" descr="task2_img/task2_matches_knn.jpg"/>
             <wp:cNvGraphicFramePr>
               <a:graphicFrameLocks xmlns:a="http://schemas.openxmlformats.org/drawingml/2006/main" noChangeAspect="1"/>
             </wp:cNvGraphicFramePr>
@@ -717,7 +657,7 @@
               <a:graphicData uri="http://schemas.openxmlformats.org/drawingml/2006/picture">
                 <pic:pic xmlns:pic="http://schemas.openxmlformats.org/drawingml/2006/picture">
                   <pic:nvPicPr>
-                    <pic:cNvPr id="0" name="Picture 14" descr="task3_img/task3_baboon_20.jpg"/>
+                    <pic:cNvPr id="0" name="Picture 7" descr="task2_img/task2_matches_knn.jpg"/>
                     <pic:cNvPicPr>
                       <a:picLocks noChangeAspect="1" noChangeArrowheads="1"/>
                     </pic:cNvPicPr>
@@ -738,7 +678,7 @@
                   <pic:spPr bwMode="auto">
                     <a:xfrm>
                       <a:off x="0" y="0"/>
-                      <a:ext cx="2160000" cy="2160000"/>
+                      <a:ext cx="5723255" cy="2146935"/>
                     </a:xfrm>
                     <a:prstGeom prst="rect">
                       <a:avLst/>
@@ -757,106 +697,217 @@
     </w:p>
     <w:p>
       <w:pPr>
-        <w:pStyle w:val="Heading3"/>
-      </w:pPr>
-      <w:r>
-        <w:t xml:space="preserve">Part b: </w:t>
-      </w:r>
-      <w:r>
-        <w:t>Gaussian Mixture Model</w:t>
-      </w:r>
-    </w:p>
-    <w:p>
-      <w:pPr>
-        <w:rPr>
-          <w:b/>
-        </w:rPr>
-      </w:pPr>
-      <w:r>
-        <w:rPr>
-          <w:b/>
-        </w:rPr>
-        <w:t xml:space="preserve">Question </w:t>
-      </w:r>
-      <w:r>
-        <w:rPr>
-          <w:b/>
-        </w:rPr>
-        <w:t xml:space="preserve">a: what is the </w:t>
-      </w:r>
-      <w:proofErr w:type="spellStart"/>
-      <w:r>
-        <w:rPr>
-          <w:b/>
-        </w:rPr>
-        <w:t>u_i</w:t>
-      </w:r>
-      <w:proofErr w:type="spellEnd"/>
-      <w:r>
-        <w:rPr>
-          <w:b/>
-        </w:rPr>
-        <w:t xml:space="preserve"> after the first iteration?</w:t>
-      </w:r>
-      <w:bookmarkStart w:id="0" w:name="_GoBack"/>
-      <w:bookmarkEnd w:id="0"/>
-    </w:p>
-    <w:p>
-      <w:pPr>
-        <w:ind w:firstLine="220"/>
-      </w:pPr>
-      <w:r>
-        <w:t>[</w:t>
+        <w:jc w:val="center"/>
+      </w:pPr>
+      <w:r>
+        <w:t>task2_</w:t>
+      </w:r>
+      <w:r>
+        <w:t>matches_</w:t>
+      </w:r>
+      <w:r>
+        <w:t>knn.jpg</w:t>
+      </w:r>
+    </w:p>
+    <w:p>
+      <w:r>
+        <w:t>Question 2</w:t>
+      </w:r>
+      <w:r>
+        <w:t xml:space="preserve">: </w:t>
+      </w:r>
+    </w:p>
+    <w:p>
+      <w:pPr>
+        <w:widowControl w:val="0"/>
+        <w:tabs>
+          <w:tab w:val="left" w:pos="560"/>
+          <w:tab w:val="left" w:pos="1120"/>
+          <w:tab w:val="left" w:pos="1680"/>
+          <w:tab w:val="left" w:pos="2240"/>
+          <w:tab w:val="left" w:pos="2800"/>
+          <w:tab w:val="left" w:pos="3360"/>
+          <w:tab w:val="left" w:pos="3920"/>
+          <w:tab w:val="left" w:pos="4480"/>
+          <w:tab w:val="left" w:pos="5040"/>
+          <w:tab w:val="left" w:pos="5600"/>
+          <w:tab w:val="left" w:pos="6160"/>
+          <w:tab w:val="left" w:pos="6720"/>
+        </w:tabs>
+        <w:autoSpaceDE w:val="0"/>
+        <w:autoSpaceDN w:val="0"/>
+        <w:adjustRightInd w:val="0"/>
+        <w:rPr>
+          <w:rFonts w:ascii="Menlo" w:hAnsi="Menlo" w:cs="Menlo"/>
+          <w:color w:val="000000"/>
+          <w:sz w:val="22"/>
+          <w:szCs w:val="22"/>
+        </w:rPr>
+      </w:pPr>
+      <w:r>
+        <w:rPr>
+          <w:rFonts w:ascii="Menlo" w:hAnsi="Menlo" w:cs="Menlo"/>
+          <w:color w:val="000000"/>
+          <w:sz w:val="22"/>
+          <w:szCs w:val="22"/>
+        </w:rPr>
+        <w:t>fundamental matrix:</w:t>
+      </w:r>
+    </w:p>
+    <w:p>
+      <w:pPr>
+        <w:widowControl w:val="0"/>
+        <w:tabs>
+          <w:tab w:val="left" w:pos="560"/>
+          <w:tab w:val="left" w:pos="1120"/>
+          <w:tab w:val="left" w:pos="1680"/>
+          <w:tab w:val="left" w:pos="2240"/>
+          <w:tab w:val="left" w:pos="2800"/>
+          <w:tab w:val="left" w:pos="3360"/>
+          <w:tab w:val="left" w:pos="3920"/>
+          <w:tab w:val="left" w:pos="4480"/>
+          <w:tab w:val="left" w:pos="5040"/>
+          <w:tab w:val="left" w:pos="5600"/>
+          <w:tab w:val="left" w:pos="6160"/>
+          <w:tab w:val="left" w:pos="6720"/>
+        </w:tabs>
+        <w:autoSpaceDE w:val="0"/>
+        <w:autoSpaceDN w:val="0"/>
+        <w:adjustRightInd w:val="0"/>
+        <w:rPr>
+          <w:rFonts w:ascii="Menlo" w:hAnsi="Menlo" w:cs="Menlo"/>
+          <w:color w:val="000000"/>
+          <w:sz w:val="22"/>
+          <w:szCs w:val="22"/>
+        </w:rPr>
+      </w:pPr>
+      <w:r>
+        <w:rPr>
+          <w:rFonts w:ascii="Menlo" w:hAnsi="Menlo" w:cs="Menlo"/>
+          <w:color w:val="000000"/>
+          <w:sz w:val="22"/>
+          <w:szCs w:val="22"/>
+        </w:rPr>
+        <w:t>[[-1.19209290e-07 -1.39236450e-</w:t>
       </w:r>
       <w:proofErr w:type="gramStart"/>
       <w:r>
-        <w:t>5.3165079  3.21527292</w:t>
+        <w:rPr>
+          <w:rFonts w:ascii="Menlo" w:hAnsi="Menlo" w:cs="Menlo"/>
+          <w:color w:val="000000"/>
+          <w:sz w:val="22"/>
+          <w:szCs w:val="22"/>
+        </w:rPr>
+        <w:t>04  4</w:t>
       </w:r>
       <w:proofErr w:type="gramEnd"/>
       <w:r>
-        <w:t>]  [5.61129795 3.38505311]  [5.60443565 3.14420061]</w:t>
-      </w:r>
-    </w:p>
-    <w:p>
-      <w:pPr>
-        <w:ind w:firstLine="220"/>
-      </w:pPr>
-    </w:p>
-    <w:p>
-      <w:pPr>
-        <w:rPr>
-          <w:b/>
-        </w:rPr>
-      </w:pPr>
-      <w:r>
-        <w:rPr>
-          <w:b/>
-        </w:rPr>
-        <w:t xml:space="preserve">Question b: </w:t>
-      </w:r>
-      <w:r>
-        <w:rPr>
-          <w:b/>
-        </w:rPr>
-        <w:t xml:space="preserve"> Include first five plots for </w:t>
-      </w:r>
-      <w:r>
-        <w:rPr>
-          <w:b/>
-        </w:rPr>
-        <w:t>faithful data.</w:t>
-      </w:r>
-    </w:p>
-    <w:p>
+        <w:rPr>
+          <w:rFonts w:ascii="Menlo" w:hAnsi="Menlo" w:cs="Menlo"/>
+          <w:color w:val="000000"/>
+          <w:sz w:val="22"/>
+          <w:szCs w:val="22"/>
+        </w:rPr>
+        <w:t>.51660156e-02]</w:t>
+      </w:r>
+    </w:p>
+    <w:p>
+      <w:pPr>
+        <w:widowControl w:val="0"/>
+        <w:tabs>
+          <w:tab w:val="left" w:pos="560"/>
+          <w:tab w:val="left" w:pos="1120"/>
+          <w:tab w:val="left" w:pos="1680"/>
+          <w:tab w:val="left" w:pos="2240"/>
+          <w:tab w:val="left" w:pos="2800"/>
+          <w:tab w:val="left" w:pos="3360"/>
+          <w:tab w:val="left" w:pos="3920"/>
+          <w:tab w:val="left" w:pos="4480"/>
+          <w:tab w:val="left" w:pos="5040"/>
+          <w:tab w:val="left" w:pos="5600"/>
+          <w:tab w:val="left" w:pos="6160"/>
+          <w:tab w:val="left" w:pos="6720"/>
+        </w:tabs>
+        <w:autoSpaceDE w:val="0"/>
+        <w:autoSpaceDN w:val="0"/>
+        <w:adjustRightInd w:val="0"/>
+        <w:rPr>
+          <w:rFonts w:ascii="Menlo" w:hAnsi="Menlo" w:cs="Menlo"/>
+          <w:color w:val="000000"/>
+          <w:sz w:val="22"/>
+          <w:szCs w:val="22"/>
+        </w:rPr>
+      </w:pPr>
+      <w:r>
+        <w:rPr>
+          <w:rFonts w:ascii="Menlo" w:hAnsi="Menlo" w:cs="Menlo"/>
+          <w:color w:val="000000"/>
+          <w:sz w:val="22"/>
+          <w:szCs w:val="22"/>
+        </w:rPr>
+        <w:t xml:space="preserve"> [ 1.48773193e-04 -3.83853912e-05 -1.04858103e+14]</w:t>
+      </w:r>
+    </w:p>
+    <w:p>
+      <w:pPr>
+        <w:rPr>
+          <w:rFonts w:ascii="Menlo" w:hAnsi="Menlo" w:cs="Menlo"/>
+          <w:color w:val="000000"/>
+          <w:sz w:val="22"/>
+          <w:szCs w:val="22"/>
+        </w:rPr>
+      </w:pPr>
+      <w:r>
+        <w:rPr>
+          <w:rFonts w:ascii="Menlo" w:hAnsi="Menlo" w:cs="Menlo"/>
+          <w:color w:val="000000"/>
+          <w:sz w:val="22"/>
+          <w:szCs w:val="22"/>
+        </w:rPr>
+        <w:t xml:space="preserve"> [-4.28466797e-</w:t>
+      </w:r>
+      <w:proofErr w:type="gramStart"/>
+      <w:r>
+        <w:rPr>
+          <w:rFonts w:ascii="Menlo" w:hAnsi="Menlo" w:cs="Menlo"/>
+          <w:color w:val="000000"/>
+          <w:sz w:val="22"/>
+          <w:szCs w:val="22"/>
+        </w:rPr>
+        <w:t>02  1</w:t>
+      </w:r>
+      <w:proofErr w:type="gramEnd"/>
+      <w:r>
+        <w:rPr>
+          <w:rFonts w:ascii="Menlo" w:hAnsi="Menlo" w:cs="Menlo"/>
+          <w:color w:val="000000"/>
+          <w:sz w:val="22"/>
+          <w:szCs w:val="22"/>
+        </w:rPr>
+        <w:t>.04858103e+14  1.00000000e+00]]</w:t>
+      </w:r>
+    </w:p>
+    <w:p>
+      <w:r>
+        <w:t>Question 3</w:t>
+      </w:r>
+      <w:r>
+        <w:t>: (images have been resized, the original images in task2_img folder)</w:t>
+      </w:r>
+    </w:p>
+    <w:p>
+      <w:pPr>
+        <w:jc w:val="center"/>
+      </w:pPr>
       <w:r>
         <w:rPr>
           <w:noProof/>
         </w:rPr>
         <w:drawing>
-          <wp:inline distT="0" distB="0" distL="0" distR="0" wp14:anchorId="6B661623" wp14:editId="0C55818D">
-            <wp:extent cx="2700000" cy="1800000"/>
-            <wp:effectExtent l="0" t="0" r="0" b="3810"/>
-            <wp:docPr id="1" name="Picture 1" descr="task3_img/task3_gmm/iteration_0.png"/>
+          <wp:inline distT="0" distB="0" distL="0" distR="0" wp14:anchorId="3BE2D678" wp14:editId="2F7EC267">
+            <wp:extent cx="3358250" cy="2520000"/>
+            <wp:effectExtent l="0" t="0" r="0" b="0"/>
+            <wp:docPr id="16" name="Picture 16" descr="task2_img/task2_epi_right.jpg"/>
             <wp:cNvGraphicFramePr>
               <a:graphicFrameLocks xmlns:a="http://schemas.openxmlformats.org/drawingml/2006/main" noChangeAspect="1"/>
             </wp:cNvGraphicFramePr>
@@ -864,7 +915,7 @@
               <a:graphicData uri="http://schemas.openxmlformats.org/drawingml/2006/picture">
                 <pic:pic xmlns:pic="http://schemas.openxmlformats.org/drawingml/2006/picture">
                   <pic:nvPicPr>
-                    <pic:cNvPr id="0" name="Picture 1" descr="task3_img/task3_gmm/iteration_0.png"/>
+                    <pic:cNvPr id="0" name="Picture 8" descr="task2_img/task2_epi_right.jpg"/>
                     <pic:cNvPicPr>
                       <a:picLocks noChangeAspect="1" noChangeArrowheads="1"/>
                     </pic:cNvPicPr>
@@ -885,7 +936,7 @@
                   <pic:spPr bwMode="auto">
                     <a:xfrm>
                       <a:off x="0" y="0"/>
-                      <a:ext cx="2700000" cy="1800000"/>
+                      <a:ext cx="3358250" cy="2520000"/>
                     </a:xfrm>
                     <a:prstGeom prst="rect">
                       <a:avLst/>
@@ -901,15 +952,28 @@
           </wp:inline>
         </w:drawing>
       </w:r>
+    </w:p>
+    <w:p>
+      <w:pPr>
+        <w:jc w:val="center"/>
+      </w:pPr>
+      <w:r>
+        <w:t>task2_epi_right.jpg</w:t>
+      </w:r>
+    </w:p>
+    <w:p>
+      <w:pPr>
+        <w:jc w:val="center"/>
+      </w:pPr>
       <w:r>
         <w:rPr>
           <w:noProof/>
         </w:rPr>
         <w:drawing>
-          <wp:inline distT="0" distB="0" distL="0" distR="0" wp14:anchorId="092A0DC6" wp14:editId="098399F2">
-            <wp:extent cx="2700000" cy="1800000"/>
-            <wp:effectExtent l="0" t="0" r="0" b="3810"/>
-            <wp:docPr id="2" name="Picture 2" descr="task3_img/task3_gmm/iteration_1.png"/>
+          <wp:inline distT="0" distB="0" distL="0" distR="0" wp14:anchorId="3B085548" wp14:editId="6ACF23B1">
+            <wp:extent cx="3358250" cy="2520000"/>
+            <wp:effectExtent l="0" t="0" r="0" b="0"/>
+            <wp:docPr id="17" name="Picture 17" descr="task2_img/task2_epi_left.jpg"/>
             <wp:cNvGraphicFramePr>
               <a:graphicFrameLocks xmlns:a="http://schemas.openxmlformats.org/drawingml/2006/main" noChangeAspect="1"/>
             </wp:cNvGraphicFramePr>
@@ -917,7 +981,7 @@
               <a:graphicData uri="http://schemas.openxmlformats.org/drawingml/2006/picture">
                 <pic:pic xmlns:pic="http://schemas.openxmlformats.org/drawingml/2006/picture">
                   <pic:nvPicPr>
-                    <pic:cNvPr id="0" name="Picture 2" descr="task3_img/task3_gmm/iteration_1.png"/>
+                    <pic:cNvPr id="0" name="Picture 9" descr="task2_img/task2_epi_left.jpg"/>
                     <pic:cNvPicPr>
                       <a:picLocks noChangeAspect="1" noChangeArrowheads="1"/>
                     </pic:cNvPicPr>
@@ -938,7 +1002,7 @@
                   <pic:spPr bwMode="auto">
                     <a:xfrm>
                       <a:off x="0" y="0"/>
-                      <a:ext cx="2700000" cy="1800000"/>
+                      <a:ext cx="3358250" cy="2520000"/>
                     </a:xfrm>
                     <a:prstGeom prst="rect">
                       <a:avLst/>
@@ -954,15 +1018,39 @@
           </wp:inline>
         </w:drawing>
       </w:r>
+    </w:p>
+    <w:p>
+      <w:pPr>
+        <w:jc w:val="center"/>
+      </w:pPr>
+      <w:r>
+        <w:t>task2_epi_</w:t>
+      </w:r>
+      <w:r>
+        <w:t>left.jpg</w:t>
+      </w:r>
+    </w:p>
+    <w:p>
+      <w:r>
+        <w:t>Question 4</w:t>
+      </w:r>
+      <w:r>
+        <w:t>: (images have been resized, the original images in task2_img folder)</w:t>
+      </w:r>
+    </w:p>
+    <w:p>
+      <w:pPr>
+        <w:jc w:val="center"/>
+      </w:pPr>
       <w:r>
         <w:rPr>
           <w:noProof/>
         </w:rPr>
         <w:drawing>
-          <wp:inline distT="0" distB="0" distL="0" distR="0" wp14:anchorId="183E2904" wp14:editId="6FC7D0EB">
-            <wp:extent cx="2700000" cy="1800000"/>
-            <wp:effectExtent l="0" t="0" r="0" b="3810"/>
-            <wp:docPr id="7" name="Picture 7" descr="task3_img/task3_gmm/iteration_2.png"/>
+          <wp:inline distT="0" distB="0" distL="0" distR="0" wp14:anchorId="126E2FA5" wp14:editId="562FB08F">
+            <wp:extent cx="3358250" cy="2520000"/>
+            <wp:effectExtent l="0" t="0" r="0" b="0"/>
+            <wp:docPr id="18" name="Picture 18" descr="task2_img/task2_disparity.jpg"/>
             <wp:cNvGraphicFramePr>
               <a:graphicFrameLocks xmlns:a="http://schemas.openxmlformats.org/drawingml/2006/main" noChangeAspect="1"/>
             </wp:cNvGraphicFramePr>
@@ -970,7 +1058,7 @@
               <a:graphicData uri="http://schemas.openxmlformats.org/drawingml/2006/picture">
                 <pic:pic xmlns:pic="http://schemas.openxmlformats.org/drawingml/2006/picture">
                   <pic:nvPicPr>
-                    <pic:cNvPr id="0" name="Picture 3" descr="task3_img/task3_gmm/iteration_2.png"/>
+                    <pic:cNvPr id="0" name="Picture 10" descr="task2_img/task2_disparity.jpg"/>
                     <pic:cNvPicPr>
                       <a:picLocks noChangeAspect="1" noChangeArrowheads="1"/>
                     </pic:cNvPicPr>
@@ -991,7 +1079,7 @@
                   <pic:spPr bwMode="auto">
                     <a:xfrm>
                       <a:off x="0" y="0"/>
-                      <a:ext cx="2700000" cy="1800000"/>
+                      <a:ext cx="3358250" cy="2520000"/>
                     </a:xfrm>
                     <a:prstGeom prst="rect">
                       <a:avLst/>
@@ -1007,15 +1095,206 @@
           </wp:inline>
         </w:drawing>
       </w:r>
+    </w:p>
+    <w:p>
+      <w:pPr>
+        <w:jc w:val="center"/>
+      </w:pPr>
+      <w:r>
+        <w:t>task2_</w:t>
+      </w:r>
+      <w:r>
+        <w:t>disparity.jpg</w:t>
+      </w:r>
+    </w:p>
+    <w:p/>
+    <w:p>
+      <w:pPr>
+        <w:jc w:val="center"/>
+      </w:pPr>
+    </w:p>
+    <w:p>
+      <w:pPr>
+        <w:pStyle w:val="Heading1"/>
+      </w:pPr>
+      <w:r>
+        <w:t>Task3</w:t>
+      </w:r>
+    </w:p>
+    <w:p>
+      <w:pPr>
+        <w:pStyle w:val="Heading3"/>
+      </w:pPr>
+      <w:r>
+        <w:t xml:space="preserve">Part a: </w:t>
+      </w:r>
+      <w:r>
+        <w:t>K-means Clustering</w:t>
+      </w:r>
+    </w:p>
+    <w:p>
+      <w:r>
+        <w:t>There are total two iterations for the given data as shows below.</w:t>
+      </w:r>
+      <w:r>
+        <w:t xml:space="preserve"> The </w:t>
+      </w:r>
+      <w:r>
+        <w:t xml:space="preserve">triangle represents </w:t>
+      </w:r>
+      <w:proofErr w:type="gramStart"/>
+      <w:r>
+        <w:t>data,</w:t>
+      </w:r>
+      <w:proofErr w:type="gramEnd"/>
+      <w:r>
+        <w:t xml:space="preserve"> the circle represents</w:t>
+      </w:r>
+      <w:r>
+        <w:t xml:space="preserve"> the cluster center.</w:t>
+      </w:r>
+      <w:r>
+        <w:t xml:space="preserve"> </w:t>
+      </w:r>
+      <w:r>
+        <w:t>I show the center and data in same image. Report f</w:t>
+      </w:r>
+      <w:r>
+        <w:t xml:space="preserve">ormat is:   cluster: mean vector:   </w:t>
+      </w:r>
+      <w:r>
+        <w:t>classification vector</w:t>
+      </w:r>
+      <w:r>
+        <w:t xml:space="preserve"> </w:t>
+      </w:r>
+      <w:r>
+        <w:t>(val</w:t>
+      </w:r>
+      <w:r>
+        <w:t>ue</w:t>
+      </w:r>
+      <w:r>
+        <w:t xml:space="preserve"> is the index of data. For example</w:t>
+      </w:r>
+      <w:r>
+        <w:t>,</w:t>
+      </w:r>
+      <w:r>
+        <w:t xml:space="preserve"> </w:t>
+      </w:r>
+      <w:r>
+        <w:t xml:space="preserve">the index of </w:t>
+      </w:r>
+      <w:r>
+        <w:t>(5.9,3.2)</w:t>
+      </w:r>
+      <w:r>
+        <w:t xml:space="preserve"> in data matrix </w:t>
+      </w:r>
+      <w:r>
+        <w:t>is 0).</w:t>
+      </w:r>
+    </w:p>
+    <w:p>
+      <w:pPr>
+        <w:rPr>
+          <w:b/>
+        </w:rPr>
+      </w:pPr>
+      <w:r>
+        <w:rPr>
+          <w:b/>
+        </w:rPr>
+        <w:t>Iteration 0</w:t>
+      </w:r>
+      <w:r>
+        <w:rPr>
+          <w:b/>
+        </w:rPr>
+        <w:t xml:space="preserve">: </w:t>
+      </w:r>
+      <w:r>
+        <w:rPr>
+          <w:b/>
+        </w:rPr>
+        <w:t xml:space="preserve"> </w:t>
+      </w:r>
+    </w:p>
+    <w:p>
+      <w:r>
+        <w:t xml:space="preserve">This shows the </w:t>
+      </w:r>
+      <w:r>
+        <w:t xml:space="preserve">clusters’ </w:t>
+      </w:r>
+      <w:r>
+        <w:t xml:space="preserve">center </w:t>
+      </w:r>
+      <w:r>
+        <w:t>location which represents the mu in report.</w:t>
+      </w:r>
+    </w:p>
+    <w:p>
+      <w:r>
+        <w:t xml:space="preserve">cluster: [6.2 3.2]:  </w:t>
+      </w:r>
+      <w:r>
+        <w:tab/>
+      </w:r>
+      <w:r>
+        <w:rPr>
+          <w:rFonts w:ascii="AppleSystemUIFont" w:hAnsi="AppleSystemUIFont" w:cs="AppleSystemUIFont"/>
+        </w:rPr>
+        <w:t>[0 1 3 5 6 8 9]</w:t>
+      </w:r>
+    </w:p>
+    <w:p>
+      <w:r>
+        <w:t xml:space="preserve">cluster: [6.6 3.7]: </w:t>
+      </w:r>
+      <w:r>
+        <w:t xml:space="preserve"> </w:t>
+      </w:r>
+      <w:r>
+        <w:tab/>
+      </w:r>
+      <w:r>
+        <w:t>[4]</w:t>
+      </w:r>
+    </w:p>
+    <w:p>
+      <w:r>
+        <w:t>cluster: [6.5 3</w:t>
+      </w:r>
+      <w:proofErr w:type="gramStart"/>
+      <w:r>
+        <w:t>. ]</w:t>
+      </w:r>
+      <w:proofErr w:type="gramEnd"/>
+      <w:r>
+        <w:t xml:space="preserve">:   </w:t>
+      </w:r>
+      <w:r>
+        <w:tab/>
+      </w:r>
+      <w:r>
+        <w:t>[2 7]</w:t>
+      </w:r>
+    </w:p>
+    <w:p>
+      <w:pPr>
+        <w:jc w:val="center"/>
+      </w:pPr>
       <w:r>
         <w:rPr>
           <w:noProof/>
         </w:rPr>
         <w:drawing>
-          <wp:inline distT="0" distB="0" distL="0" distR="0" wp14:anchorId="01009814" wp14:editId="6AEE74A2">
+          <wp:inline distT="0" distB="0" distL="0" distR="0" wp14:anchorId="790A919B" wp14:editId="4EF97FF4">
             <wp:extent cx="2700000" cy="1800000"/>
             <wp:effectExtent l="0" t="0" r="0" b="3810"/>
-            <wp:docPr id="8" name="Picture 8" descr="task3_img/task3_gmm/iteration_3.png"/>
+            <wp:docPr id="25" name="Picture 25" descr="task3_img/k_mean/iteration_0.png"/>
             <wp:cNvGraphicFramePr>
               <a:graphicFrameLocks xmlns:a="http://schemas.openxmlformats.org/drawingml/2006/main" noChangeAspect="1"/>
             </wp:cNvGraphicFramePr>
@@ -1023,7 +1302,7 @@
               <a:graphicData uri="http://schemas.openxmlformats.org/drawingml/2006/picture">
                 <pic:pic xmlns:pic="http://schemas.openxmlformats.org/drawingml/2006/picture">
                   <pic:nvPicPr>
-                    <pic:cNvPr id="0" name="Picture 4" descr="task3_img/task3_gmm/iteration_3.png"/>
+                    <pic:cNvPr id="0" name="Picture 8" descr="task3_img/k_mean/iteration_0.png"/>
                     <pic:cNvPicPr>
                       <a:picLocks noChangeAspect="1" noChangeArrowheads="1"/>
                     </pic:cNvPicPr>
@@ -1060,15 +1339,102 @@
           </wp:inline>
         </w:drawing>
       </w:r>
+    </w:p>
+    <w:p>
+      <w:pPr>
+        <w:rPr>
+          <w:b/>
+        </w:rPr>
+      </w:pPr>
+      <w:r>
+        <w:rPr>
+          <w:b/>
+        </w:rPr>
+        <w:t>Ite</w:t>
+      </w:r>
+      <w:r>
+        <w:rPr>
+          <w:b/>
+        </w:rPr>
+        <w:t xml:space="preserve">ration 1: </w:t>
+      </w:r>
+      <w:r>
+        <w:rPr>
+          <w:b/>
+        </w:rPr>
+        <w:t xml:space="preserve"> </w:t>
+      </w:r>
+    </w:p>
+    <w:p>
+      <w:r>
+        <w:t>cl</w:t>
+      </w:r>
+      <w:r>
+        <w:t xml:space="preserve">uster: [5.17142857 3.17142857]:  </w:t>
+      </w:r>
+      <w:r>
+        <w:tab/>
+      </w:r>
+      <w:r>
+        <w:tab/>
+      </w:r>
+      <w:r>
+        <w:t>[1 3 5 6]</w:t>
+      </w:r>
+    </w:p>
+    <w:p>
+      <w:r>
+        <w:t>cluster: [5.5 4.2]:</w:t>
+      </w:r>
+      <w:r>
+        <w:tab/>
+      </w:r>
+      <w:r>
+        <w:tab/>
+      </w:r>
+      <w:r>
+        <w:tab/>
+      </w:r>
+      <w:r>
+        <w:tab/>
+      </w:r>
+      <w:r>
+        <w:t>[4 8]</w:t>
+      </w:r>
+    </w:p>
+    <w:p>
+      <w:r>
+        <w:t>cluster: [6.45 2.95]:</w:t>
+      </w:r>
+      <w:r>
+        <w:tab/>
+      </w:r>
+      <w:r>
+        <w:tab/>
+      </w:r>
+      <w:r>
+        <w:tab/>
+      </w:r>
+      <w:r>
+        <w:tab/>
+      </w:r>
+      <w:r>
+        <w:t>[0 2 7 9]</w:t>
+      </w:r>
+    </w:p>
+    <w:p>
+      <w:pPr>
+        <w:jc w:val="center"/>
+      </w:pPr>
       <w:r>
         <w:rPr>
           <w:noProof/>
         </w:rPr>
         <w:drawing>
-          <wp:inline distT="0" distB="0" distL="0" distR="0" wp14:anchorId="1384D4A0" wp14:editId="49A06CC1">
+          <wp:inline distT="0" distB="0" distL="0" distR="0" wp14:anchorId="7DD604D2" wp14:editId="7BAE5DA6">
             <wp:extent cx="2700000" cy="1800000"/>
             <wp:effectExtent l="0" t="0" r="0" b="3810"/>
-            <wp:docPr id="9" name="Picture 9" descr="task3_img/task3_gmm/iteration_4.png"/>
+            <wp:docPr id="26" name="Picture 26" descr="task3_img/k_mean/iteration_1.png"/>
             <wp:cNvGraphicFramePr>
               <a:graphicFrameLocks xmlns:a="http://schemas.openxmlformats.org/drawingml/2006/main" noChangeAspect="1"/>
             </wp:cNvGraphicFramePr>
@@ -1076,7 +1442,7 @@
               <a:graphicData uri="http://schemas.openxmlformats.org/drawingml/2006/picture">
                 <pic:pic xmlns:pic="http://schemas.openxmlformats.org/drawingml/2006/picture">
                   <pic:nvPicPr>
-                    <pic:cNvPr id="0" name="Picture 5" descr="task3_img/task3_gmm/iteration_4.png"/>
+                    <pic:cNvPr id="0" name="Picture 9" descr="task3_img/k_mean/iteration_1.png"/>
                     <pic:cNvPicPr>
                       <a:picLocks noChangeAspect="1" noChangeArrowheads="1"/>
                     </pic:cNvPicPr>
@@ -1113,15 +1479,103 @@
           </wp:inline>
         </w:drawing>
       </w:r>
+    </w:p>
+    <w:p>
+      <w:pPr>
+        <w:rPr>
+          <w:b/>
+        </w:rPr>
+      </w:pPr>
+      <w:r>
+        <w:rPr>
+          <w:b/>
+        </w:rPr>
+        <w:t>Iteration 2:</w:t>
+      </w:r>
+    </w:p>
+    <w:p>
+      <w:r>
+        <w:t xml:space="preserve">cluster: </w:t>
+      </w:r>
+      <w:r>
+        <w:t>[</w:t>
+      </w:r>
+      <w:proofErr w:type="gramStart"/>
+      <w:r>
+        <w:t>4.8  3.05</w:t>
+      </w:r>
+      <w:proofErr w:type="gramEnd"/>
+      <w:r>
+        <w:t>]:</w:t>
+      </w:r>
+      <w:r>
+        <w:tab/>
+      </w:r>
+      <w:r>
+        <w:tab/>
+      </w:r>
+      <w:r>
+        <w:tab/>
+      </w:r>
+      <w:r>
+        <w:t>[1 3 5 6]</w:t>
+      </w:r>
+      <w:r>
+        <w:t xml:space="preserve"> </w:t>
+      </w:r>
+    </w:p>
+    <w:p>
+      <w:r>
+        <w:t>cluster: [5.3 4</w:t>
+      </w:r>
+      <w:proofErr w:type="gramStart"/>
+      <w:r>
+        <w:t>. ]:</w:t>
+      </w:r>
+      <w:r>
+        <w:tab/>
+      </w:r>
+      <w:proofErr w:type="gramEnd"/>
+      <w:r>
+        <w:tab/>
+      </w:r>
+      <w:r>
+        <w:tab/>
+      </w:r>
+      <w:r>
+        <w:t>[4 8]</w:t>
+      </w:r>
+    </w:p>
+    <w:p>
+      <w:r>
+        <w:t>cluster: [6.2   3.025]:</w:t>
+      </w:r>
+      <w:r>
+        <w:tab/>
+      </w:r>
+      <w:r>
+        <w:tab/>
+      </w:r>
+      <w:r>
+        <w:tab/>
+      </w:r>
+      <w:r>
+        <w:t>[0 2 7 9]</w:t>
+      </w:r>
+    </w:p>
+    <w:p>
+      <w:pPr>
+        <w:jc w:val="center"/>
+      </w:pPr>
       <w:r>
         <w:rPr>
           <w:noProof/>
         </w:rPr>
         <w:drawing>
-          <wp:inline distT="0" distB="0" distL="0" distR="0" wp14:anchorId="366D106B" wp14:editId="4A71ADB9">
+          <wp:inline distT="0" distB="0" distL="0" distR="0" wp14:anchorId="0731AD27" wp14:editId="54A3FDDD">
             <wp:extent cx="2700000" cy="1800000"/>
             <wp:effectExtent l="0" t="0" r="0" b="3810"/>
-            <wp:docPr id="10" name="Picture 10" descr="task3_img/task3_gmm/iteration_5.png"/>
+            <wp:docPr id="27" name="Picture 27" descr="task3_img/k_mean/iteration_2.png"/>
             <wp:cNvGraphicFramePr>
               <a:graphicFrameLocks xmlns:a="http://schemas.openxmlformats.org/drawingml/2006/main" noChangeAspect="1"/>
             </wp:cNvGraphicFramePr>
@@ -1129,7 +1583,7 @@
               <a:graphicData uri="http://schemas.openxmlformats.org/drawingml/2006/picture">
                 <pic:pic xmlns:pic="http://schemas.openxmlformats.org/drawingml/2006/picture">
                   <pic:nvPicPr>
-                    <pic:cNvPr id="0" name="Picture 6" descr="task3_img/task3_gmm/iteration_5.png"/>
+                    <pic:cNvPr id="0" name="Picture 10" descr="task3_img/k_mean/iteration_2.png"/>
                     <pic:cNvPicPr>
                       <a:picLocks noChangeAspect="1" noChangeArrowheads="1"/>
                     </pic:cNvPicPr>
@@ -1170,32 +1624,820 @@
     <w:p/>
     <w:p>
       <w:pPr>
-        <w:pStyle w:val="Heading2"/>
-      </w:pPr>
-      <w:r>
-        <w:t xml:space="preserve">Appendix, my library:  </w:t>
-      </w:r>
-      <w:r>
-        <w:t>mycv.py</w:t>
-      </w:r>
-      <w:r>
-        <w:t xml:space="preserve"> and</w:t>
-      </w:r>
-      <w:r>
-        <w:t xml:space="preserve"> </w:t>
-      </w:r>
-      <w:r>
-        <w:t>mynumpy.py</w:t>
-      </w:r>
-    </w:p>
-    <w:p>
-      <w:pPr>
-        <w:rPr>
-          <w:i/>
+        <w:rPr>
+          <w:b/>
+        </w:rPr>
+      </w:pPr>
+      <w:r>
+        <w:rPr>
+          <w:b/>
+        </w:rPr>
+        <w:t xml:space="preserve">Color </w:t>
+      </w:r>
+      <w:proofErr w:type="gramStart"/>
+      <w:r>
+        <w:rPr>
+          <w:b/>
+        </w:rPr>
+        <w:t>Quantization</w:t>
+      </w:r>
+      <w:r>
+        <w:rPr>
+          <w:b/>
+        </w:rPr>
+        <w:t>(</w:t>
+      </w:r>
+      <w:proofErr w:type="gramEnd"/>
+      <w:r>
+        <w:rPr>
+          <w:b/>
+        </w:rPr>
+        <w:t>code saved in k_mean_img.py):</w:t>
+      </w:r>
+    </w:p>
+    <w:p>
+      <w:pPr>
+        <w:rPr>
           <w:sz w:val="20"/>
           <w:szCs w:val="20"/>
         </w:rPr>
       </w:pPr>
+      <w:r>
+        <w:rPr>
+          <w:sz w:val="20"/>
+          <w:szCs w:val="20"/>
+        </w:rPr>
+        <w:t>For the purpose to save paper, I have resize</w:t>
+      </w:r>
+      <w:r>
+        <w:rPr>
+          <w:sz w:val="20"/>
+          <w:szCs w:val="20"/>
+        </w:rPr>
+        <w:t>d</w:t>
+      </w:r>
+      <w:r>
+        <w:rPr>
+          <w:sz w:val="20"/>
+          <w:szCs w:val="20"/>
+        </w:rPr>
+        <w:t xml:space="preserve"> the image in report. If you want to see the original image, please go to </w:t>
+      </w:r>
+      <w:r>
+        <w:rPr>
+          <w:sz w:val="20"/>
+          <w:szCs w:val="20"/>
+        </w:rPr>
+        <w:t>task3_img folder. Thank you</w:t>
+      </w:r>
+    </w:p>
+    <w:p>
+      <w:pPr>
+        <w:rPr>
+          <w:sz w:val="20"/>
+          <w:szCs w:val="20"/>
+        </w:rPr>
+      </w:pPr>
+    </w:p>
+    <w:p>
+      <w:pPr>
+        <w:rPr>
+          <w:b/>
+        </w:rPr>
+      </w:pPr>
+      <w:r>
+        <w:rPr>
+          <w:b/>
+        </w:rPr>
+        <w:t>K = 3:</w:t>
+      </w:r>
+    </w:p>
+    <w:p>
+      <w:pPr>
+        <w:rPr>
+          <w:b/>
+        </w:rPr>
+      </w:pPr>
+      <w:r>
+        <w:rPr>
+          <w:b/>
+          <w:noProof/>
+        </w:rPr>
+        <w:drawing>
+          <wp:inline distT="0" distB="0" distL="0" distR="0" wp14:anchorId="4CCFB3EE" wp14:editId="4C9838BD">
+            <wp:extent cx="2160000" cy="2160000"/>
+            <wp:effectExtent l="0" t="0" r="0" b="0"/>
+            <wp:docPr id="28" name="Picture 28" descr="task3_img/task3_baboon_3.jpg"/>
+            <wp:cNvGraphicFramePr>
+              <a:graphicFrameLocks xmlns:a="http://schemas.openxmlformats.org/drawingml/2006/main" noChangeAspect="1"/>
+            </wp:cNvGraphicFramePr>
+            <a:graphic xmlns:a="http://schemas.openxmlformats.org/drawingml/2006/main">
+              <a:graphicData uri="http://schemas.openxmlformats.org/drawingml/2006/picture">
+                <pic:pic xmlns:pic="http://schemas.openxmlformats.org/drawingml/2006/picture">
+                  <pic:nvPicPr>
+                    <pic:cNvPr id="0" name="Picture 11" descr="task3_img/task3_baboon_3.jpg"/>
+                    <pic:cNvPicPr>
+                      <a:picLocks noChangeAspect="1" noChangeArrowheads="1"/>
+                    </pic:cNvPicPr>
+                  </pic:nvPicPr>
+                  <pic:blipFill>
+                    <a:blip r:embed="rId18">
+                      <a:extLst>
+                        <a:ext uri="{28A0092B-C50C-407E-A947-70E740481C1C}">
+                          <a14:useLocalDpi xmlns:a14="http://schemas.microsoft.com/office/drawing/2010/main" val="0"/>
+                        </a:ext>
+                      </a:extLst>
+                    </a:blip>
+                    <a:srcRect/>
+                    <a:stretch>
+                      <a:fillRect/>
+                    </a:stretch>
+                  </pic:blipFill>
+                  <pic:spPr bwMode="auto">
+                    <a:xfrm>
+                      <a:off x="0" y="0"/>
+                      <a:ext cx="2160000" cy="2160000"/>
+                    </a:xfrm>
+                    <a:prstGeom prst="rect">
+                      <a:avLst/>
+                    </a:prstGeom>
+                    <a:noFill/>
+                    <a:ln>
+                      <a:noFill/>
+                    </a:ln>
+                  </pic:spPr>
+                </pic:pic>
+              </a:graphicData>
+            </a:graphic>
+          </wp:inline>
+        </w:drawing>
+      </w:r>
+    </w:p>
+    <w:p>
+      <w:pPr>
+        <w:rPr>
+          <w:b/>
+        </w:rPr>
+      </w:pPr>
+    </w:p>
+    <w:p>
+      <w:pPr>
+        <w:rPr>
+          <w:b/>
+        </w:rPr>
+      </w:pPr>
+      <w:r>
+        <w:rPr>
+          <w:b/>
+        </w:rPr>
+        <w:t>k = 5</w:t>
+      </w:r>
+    </w:p>
+    <w:p>
+      <w:pPr>
+        <w:rPr>
+          <w:b/>
+        </w:rPr>
+      </w:pPr>
+      <w:r>
+        <w:rPr>
+          <w:b/>
+          <w:noProof/>
+        </w:rPr>
+        <w:drawing>
+          <wp:inline distT="0" distB="0" distL="0" distR="0" wp14:anchorId="0715AE99" wp14:editId="63CF04C8">
+            <wp:extent cx="2160000" cy="2160000"/>
+            <wp:effectExtent l="0" t="0" r="0" b="0"/>
+            <wp:docPr id="29" name="Picture 29" descr="task3_img/task3_baboon_5.jpg"/>
+            <wp:cNvGraphicFramePr>
+              <a:graphicFrameLocks xmlns:a="http://schemas.openxmlformats.org/drawingml/2006/main" noChangeAspect="1"/>
+            </wp:cNvGraphicFramePr>
+            <a:graphic xmlns:a="http://schemas.openxmlformats.org/drawingml/2006/main">
+              <a:graphicData uri="http://schemas.openxmlformats.org/drawingml/2006/picture">
+                <pic:pic xmlns:pic="http://schemas.openxmlformats.org/drawingml/2006/picture">
+                  <pic:nvPicPr>
+                    <pic:cNvPr id="0" name="Picture 12" descr="task3_img/task3_baboon_5.jpg"/>
+                    <pic:cNvPicPr>
+                      <a:picLocks noChangeAspect="1" noChangeArrowheads="1"/>
+                    </pic:cNvPicPr>
+                  </pic:nvPicPr>
+                  <pic:blipFill>
+                    <a:blip r:embed="rId19">
+                      <a:extLst>
+                        <a:ext uri="{28A0092B-C50C-407E-A947-70E740481C1C}">
+                          <a14:useLocalDpi xmlns:a14="http://schemas.microsoft.com/office/drawing/2010/main" val="0"/>
+                        </a:ext>
+                      </a:extLst>
+                    </a:blip>
+                    <a:srcRect/>
+                    <a:stretch>
+                      <a:fillRect/>
+                    </a:stretch>
+                  </pic:blipFill>
+                  <pic:spPr bwMode="auto">
+                    <a:xfrm>
+                      <a:off x="0" y="0"/>
+                      <a:ext cx="2160000" cy="2160000"/>
+                    </a:xfrm>
+                    <a:prstGeom prst="rect">
+                      <a:avLst/>
+                    </a:prstGeom>
+                    <a:noFill/>
+                    <a:ln>
+                      <a:noFill/>
+                    </a:ln>
+                  </pic:spPr>
+                </pic:pic>
+              </a:graphicData>
+            </a:graphic>
+          </wp:inline>
+        </w:drawing>
+      </w:r>
+    </w:p>
+    <w:p>
+      <w:pPr>
+        <w:rPr>
+          <w:b/>
+        </w:rPr>
+      </w:pPr>
+    </w:p>
+    <w:p>
+      <w:pPr>
+        <w:rPr>
+          <w:b/>
+        </w:rPr>
+      </w:pPr>
+      <w:r>
+        <w:rPr>
+          <w:b/>
+        </w:rPr>
+        <w:t>k = 10</w:t>
+      </w:r>
+    </w:p>
+    <w:p>
+      <w:pPr>
+        <w:rPr>
+          <w:b/>
+        </w:rPr>
+      </w:pPr>
+      <w:r>
+        <w:rPr>
+          <w:b/>
+          <w:noProof/>
+        </w:rPr>
+        <w:drawing>
+          <wp:inline distT="0" distB="0" distL="0" distR="0" wp14:anchorId="76EC847E" wp14:editId="04A9181D">
+            <wp:extent cx="2160000" cy="2160000"/>
+            <wp:effectExtent l="0" t="0" r="0" b="0"/>
+            <wp:docPr id="30" name="Picture 30" descr="task3_img/task3_baboon_10.jpg"/>
+            <wp:cNvGraphicFramePr>
+              <a:graphicFrameLocks xmlns:a="http://schemas.openxmlformats.org/drawingml/2006/main" noChangeAspect="1"/>
+            </wp:cNvGraphicFramePr>
+            <a:graphic xmlns:a="http://schemas.openxmlformats.org/drawingml/2006/main">
+              <a:graphicData uri="http://schemas.openxmlformats.org/drawingml/2006/picture">
+                <pic:pic xmlns:pic="http://schemas.openxmlformats.org/drawingml/2006/picture">
+                  <pic:nvPicPr>
+                    <pic:cNvPr id="0" name="Picture 13" descr="task3_img/task3_baboon_10.jpg"/>
+                    <pic:cNvPicPr>
+                      <a:picLocks noChangeAspect="1" noChangeArrowheads="1"/>
+                    </pic:cNvPicPr>
+                  </pic:nvPicPr>
+                  <pic:blipFill>
+                    <a:blip r:embed="rId20">
+                      <a:extLst>
+                        <a:ext uri="{28A0092B-C50C-407E-A947-70E740481C1C}">
+                          <a14:useLocalDpi xmlns:a14="http://schemas.microsoft.com/office/drawing/2010/main" val="0"/>
+                        </a:ext>
+                      </a:extLst>
+                    </a:blip>
+                    <a:srcRect/>
+                    <a:stretch>
+                      <a:fillRect/>
+                    </a:stretch>
+                  </pic:blipFill>
+                  <pic:spPr bwMode="auto">
+                    <a:xfrm>
+                      <a:off x="0" y="0"/>
+                      <a:ext cx="2160000" cy="2160000"/>
+                    </a:xfrm>
+                    <a:prstGeom prst="rect">
+                      <a:avLst/>
+                    </a:prstGeom>
+                    <a:noFill/>
+                    <a:ln>
+                      <a:noFill/>
+                    </a:ln>
+                  </pic:spPr>
+                </pic:pic>
+              </a:graphicData>
+            </a:graphic>
+          </wp:inline>
+        </w:drawing>
+      </w:r>
+    </w:p>
+    <w:p>
+      <w:pPr>
+        <w:rPr>
+          <w:b/>
+        </w:rPr>
+      </w:pPr>
+    </w:p>
+    <w:p>
+      <w:pPr>
+        <w:rPr>
+          <w:b/>
+        </w:rPr>
+      </w:pPr>
+      <w:r>
+        <w:rPr>
+          <w:b/>
+        </w:rPr>
+        <w:t>k=20</w:t>
+      </w:r>
+    </w:p>
+    <w:p>
+      <w:pPr>
+        <w:rPr>
+          <w:b/>
+        </w:rPr>
+      </w:pPr>
+      <w:r>
+        <w:rPr>
+          <w:b/>
+          <w:noProof/>
+        </w:rPr>
+        <w:drawing>
+          <wp:inline distT="0" distB="0" distL="0" distR="0" wp14:anchorId="09F74888" wp14:editId="7FE813BF">
+            <wp:extent cx="2160000" cy="2160000"/>
+            <wp:effectExtent l="0" t="0" r="0" b="0"/>
+            <wp:docPr id="31" name="Picture 31" descr="task3_img/task3_baboon_20.jpg"/>
+            <wp:cNvGraphicFramePr>
+              <a:graphicFrameLocks xmlns:a="http://schemas.openxmlformats.org/drawingml/2006/main" noChangeAspect="1"/>
+            </wp:cNvGraphicFramePr>
+            <a:graphic xmlns:a="http://schemas.openxmlformats.org/drawingml/2006/main">
+              <a:graphicData uri="http://schemas.openxmlformats.org/drawingml/2006/picture">
+                <pic:pic xmlns:pic="http://schemas.openxmlformats.org/drawingml/2006/picture">
+                  <pic:nvPicPr>
+                    <pic:cNvPr id="0" name="Picture 14" descr="task3_img/task3_baboon_20.jpg"/>
+                    <pic:cNvPicPr>
+                      <a:picLocks noChangeAspect="1" noChangeArrowheads="1"/>
+                    </pic:cNvPicPr>
+                  </pic:nvPicPr>
+                  <pic:blipFill>
+                    <a:blip r:embed="rId21">
+                      <a:extLst>
+                        <a:ext uri="{28A0092B-C50C-407E-A947-70E740481C1C}">
+                          <a14:useLocalDpi xmlns:a14="http://schemas.microsoft.com/office/drawing/2010/main" val="0"/>
+                        </a:ext>
+                      </a:extLst>
+                    </a:blip>
+                    <a:srcRect/>
+                    <a:stretch>
+                      <a:fillRect/>
+                    </a:stretch>
+                  </pic:blipFill>
+                  <pic:spPr bwMode="auto">
+                    <a:xfrm>
+                      <a:off x="0" y="0"/>
+                      <a:ext cx="2160000" cy="2160000"/>
+                    </a:xfrm>
+                    <a:prstGeom prst="rect">
+                      <a:avLst/>
+                    </a:prstGeom>
+                    <a:noFill/>
+                    <a:ln>
+                      <a:noFill/>
+                    </a:ln>
+                  </pic:spPr>
+                </pic:pic>
+              </a:graphicData>
+            </a:graphic>
+          </wp:inline>
+        </w:drawing>
+      </w:r>
+    </w:p>
+    <w:p>
+      <w:pPr>
+        <w:pStyle w:val="Heading3"/>
+      </w:pPr>
+      <w:r>
+        <w:t>Part b: Gaussian Mixture Model</w:t>
+      </w:r>
+    </w:p>
+    <w:p>
+      <w:pPr>
+        <w:rPr>
+          <w:b/>
+        </w:rPr>
+      </w:pPr>
+      <w:r>
+        <w:rPr>
+          <w:b/>
+        </w:rPr>
+        <w:t xml:space="preserve">Question </w:t>
+      </w:r>
+      <w:r>
+        <w:rPr>
+          <w:b/>
+        </w:rPr>
+        <w:t xml:space="preserve">a: what is the </w:t>
+      </w:r>
+      <w:proofErr w:type="spellStart"/>
+      <w:r>
+        <w:rPr>
+          <w:b/>
+        </w:rPr>
+        <w:t>u_i</w:t>
+      </w:r>
+      <w:proofErr w:type="spellEnd"/>
+      <w:r>
+        <w:rPr>
+          <w:b/>
+        </w:rPr>
+        <w:t xml:space="preserve"> after the first iteration?</w:t>
+      </w:r>
+    </w:p>
+    <w:p>
+      <w:pPr>
+        <w:ind w:firstLine="220"/>
+      </w:pPr>
+      <w:r>
+        <w:t>[</w:t>
+      </w:r>
+      <w:proofErr w:type="gramStart"/>
+      <w:r>
+        <w:t>5.3165079  3.21527292</w:t>
+      </w:r>
+      <w:proofErr w:type="gramEnd"/>
+      <w:r>
+        <w:t xml:space="preserve">]  </w:t>
+      </w:r>
+    </w:p>
+    <w:p>
+      <w:pPr>
+        <w:ind w:firstLine="220"/>
+      </w:pPr>
+      <w:r>
+        <w:t xml:space="preserve">[5.61129795 3.38505311]  </w:t>
+      </w:r>
+    </w:p>
+    <w:p>
+      <w:pPr>
+        <w:ind w:firstLine="220"/>
+      </w:pPr>
+      <w:r>
+        <w:t>[5.60443565 3.14420061]</w:t>
+      </w:r>
+    </w:p>
+    <w:p>
+      <w:pPr>
+        <w:ind w:firstLine="220"/>
+      </w:pPr>
+    </w:p>
+    <w:p>
+      <w:pPr>
+        <w:rPr>
+          <w:b/>
+        </w:rPr>
+      </w:pPr>
+      <w:r>
+        <w:rPr>
+          <w:b/>
+        </w:rPr>
+        <w:t xml:space="preserve">Question b: </w:t>
+      </w:r>
+      <w:r>
+        <w:rPr>
+          <w:b/>
+        </w:rPr>
+        <w:t xml:space="preserve"> Include first five plots for </w:t>
+      </w:r>
+      <w:r>
+        <w:rPr>
+          <w:b/>
+        </w:rPr>
+        <w:t>faithful data.</w:t>
+      </w:r>
+    </w:p>
+    <w:p>
+      <w:r>
+        <w:rPr>
+          <w:noProof/>
+        </w:rPr>
+        <w:drawing>
+          <wp:inline distT="0" distB="0" distL="0" distR="0" wp14:anchorId="6B661623" wp14:editId="0C55818D">
+            <wp:extent cx="2700000" cy="1800000"/>
+            <wp:effectExtent l="0" t="0" r="0" b="3810"/>
+            <wp:docPr id="1" name="Picture 1" descr="task3_img/task3_gmm/iteration_0.png"/>
+            <wp:cNvGraphicFramePr>
+              <a:graphicFrameLocks xmlns:a="http://schemas.openxmlformats.org/drawingml/2006/main" noChangeAspect="1"/>
+            </wp:cNvGraphicFramePr>
+            <a:graphic xmlns:a="http://schemas.openxmlformats.org/drawingml/2006/main">
+              <a:graphicData uri="http://schemas.openxmlformats.org/drawingml/2006/picture">
+                <pic:pic xmlns:pic="http://schemas.openxmlformats.org/drawingml/2006/picture">
+                  <pic:nvPicPr>
+                    <pic:cNvPr id="0" name="Picture 1" descr="task3_img/task3_gmm/iteration_0.png"/>
+                    <pic:cNvPicPr>
+                      <a:picLocks noChangeAspect="1" noChangeArrowheads="1"/>
+                    </pic:cNvPicPr>
+                  </pic:nvPicPr>
+                  <pic:blipFill>
+                    <a:blip r:embed="rId22">
+                      <a:extLst>
+                        <a:ext uri="{28A0092B-C50C-407E-A947-70E740481C1C}">
+                          <a14:useLocalDpi xmlns:a14="http://schemas.microsoft.com/office/drawing/2010/main" val="0"/>
+                        </a:ext>
+                      </a:extLst>
+                    </a:blip>
+                    <a:srcRect/>
+                    <a:stretch>
+                      <a:fillRect/>
+                    </a:stretch>
+                  </pic:blipFill>
+                  <pic:spPr bwMode="auto">
+                    <a:xfrm>
+                      <a:off x="0" y="0"/>
+                      <a:ext cx="2700000" cy="1800000"/>
+                    </a:xfrm>
+                    <a:prstGeom prst="rect">
+                      <a:avLst/>
+                    </a:prstGeom>
+                    <a:noFill/>
+                    <a:ln>
+                      <a:noFill/>
+                    </a:ln>
+                  </pic:spPr>
+                </pic:pic>
+              </a:graphicData>
+            </a:graphic>
+          </wp:inline>
+        </w:drawing>
+      </w:r>
+      <w:r>
+        <w:rPr>
+          <w:noProof/>
+        </w:rPr>
+        <w:drawing>
+          <wp:inline distT="0" distB="0" distL="0" distR="0" wp14:anchorId="092A0DC6" wp14:editId="098399F2">
+            <wp:extent cx="2700000" cy="1800000"/>
+            <wp:effectExtent l="0" t="0" r="0" b="3810"/>
+            <wp:docPr id="2" name="Picture 2" descr="task3_img/task3_gmm/iteration_1.png"/>
+            <wp:cNvGraphicFramePr>
+              <a:graphicFrameLocks xmlns:a="http://schemas.openxmlformats.org/drawingml/2006/main" noChangeAspect="1"/>
+            </wp:cNvGraphicFramePr>
+            <a:graphic xmlns:a="http://schemas.openxmlformats.org/drawingml/2006/main">
+              <a:graphicData uri="http://schemas.openxmlformats.org/drawingml/2006/picture">
+                <pic:pic xmlns:pic="http://schemas.openxmlformats.org/drawingml/2006/picture">
+                  <pic:nvPicPr>
+                    <pic:cNvPr id="0" name="Picture 2" descr="task3_img/task3_gmm/iteration_1.png"/>
+                    <pic:cNvPicPr>
+                      <a:picLocks noChangeAspect="1" noChangeArrowheads="1"/>
+                    </pic:cNvPicPr>
+                  </pic:nvPicPr>
+                  <pic:blipFill>
+                    <a:blip r:embed="rId23">
+                      <a:extLst>
+                        <a:ext uri="{28A0092B-C50C-407E-A947-70E740481C1C}">
+                          <a14:useLocalDpi xmlns:a14="http://schemas.microsoft.com/office/drawing/2010/main" val="0"/>
+                        </a:ext>
+                      </a:extLst>
+                    </a:blip>
+                    <a:srcRect/>
+                    <a:stretch>
+                      <a:fillRect/>
+                    </a:stretch>
+                  </pic:blipFill>
+                  <pic:spPr bwMode="auto">
+                    <a:xfrm>
+                      <a:off x="0" y="0"/>
+                      <a:ext cx="2700000" cy="1800000"/>
+                    </a:xfrm>
+                    <a:prstGeom prst="rect">
+                      <a:avLst/>
+                    </a:prstGeom>
+                    <a:noFill/>
+                    <a:ln>
+                      <a:noFill/>
+                    </a:ln>
+                  </pic:spPr>
+                </pic:pic>
+              </a:graphicData>
+            </a:graphic>
+          </wp:inline>
+        </w:drawing>
+      </w:r>
+      <w:r>
+        <w:rPr>
+          <w:noProof/>
+        </w:rPr>
+        <w:drawing>
+          <wp:inline distT="0" distB="0" distL="0" distR="0" wp14:anchorId="183E2904" wp14:editId="6FC7D0EB">
+            <wp:extent cx="2700000" cy="1800000"/>
+            <wp:effectExtent l="0" t="0" r="0" b="3810"/>
+            <wp:docPr id="7" name="Picture 7" descr="task3_img/task3_gmm/iteration_2.png"/>
+            <wp:cNvGraphicFramePr>
+              <a:graphicFrameLocks xmlns:a="http://schemas.openxmlformats.org/drawingml/2006/main" noChangeAspect="1"/>
+            </wp:cNvGraphicFramePr>
+            <a:graphic xmlns:a="http://schemas.openxmlformats.org/drawingml/2006/main">
+              <a:graphicData uri="http://schemas.openxmlformats.org/drawingml/2006/picture">
+                <pic:pic xmlns:pic="http://schemas.openxmlformats.org/drawingml/2006/picture">
+                  <pic:nvPicPr>
+                    <pic:cNvPr id="0" name="Picture 3" descr="task3_img/task3_gmm/iteration_2.png"/>
+                    <pic:cNvPicPr>
+                      <a:picLocks noChangeAspect="1" noChangeArrowheads="1"/>
+                    </pic:cNvPicPr>
+                  </pic:nvPicPr>
+                  <pic:blipFill>
+                    <a:blip r:embed="rId24">
+                      <a:extLst>
+                        <a:ext uri="{28A0092B-C50C-407E-A947-70E740481C1C}">
+                          <a14:useLocalDpi xmlns:a14="http://schemas.microsoft.com/office/drawing/2010/main" val="0"/>
+                        </a:ext>
+                      </a:extLst>
+                    </a:blip>
+                    <a:srcRect/>
+                    <a:stretch>
+                      <a:fillRect/>
+                    </a:stretch>
+                  </pic:blipFill>
+                  <pic:spPr bwMode="auto">
+                    <a:xfrm>
+                      <a:off x="0" y="0"/>
+                      <a:ext cx="2700000" cy="1800000"/>
+                    </a:xfrm>
+                    <a:prstGeom prst="rect">
+                      <a:avLst/>
+                    </a:prstGeom>
+                    <a:noFill/>
+                    <a:ln>
+                      <a:noFill/>
+                    </a:ln>
+                  </pic:spPr>
+                </pic:pic>
+              </a:graphicData>
+            </a:graphic>
+          </wp:inline>
+        </w:drawing>
+      </w:r>
+      <w:r>
+        <w:rPr>
+          <w:noProof/>
+        </w:rPr>
+        <w:drawing>
+          <wp:inline distT="0" distB="0" distL="0" distR="0" wp14:anchorId="01009814" wp14:editId="6AEE74A2">
+            <wp:extent cx="2700000" cy="1800000"/>
+            <wp:effectExtent l="0" t="0" r="0" b="3810"/>
+            <wp:docPr id="8" name="Picture 8" descr="task3_img/task3_gmm/iteration_3.png"/>
+            <wp:cNvGraphicFramePr>
+              <a:graphicFrameLocks xmlns:a="http://schemas.openxmlformats.org/drawingml/2006/main" noChangeAspect="1"/>
+            </wp:cNvGraphicFramePr>
+            <a:graphic xmlns:a="http://schemas.openxmlformats.org/drawingml/2006/main">
+              <a:graphicData uri="http://schemas.openxmlformats.org/drawingml/2006/picture">
+                <pic:pic xmlns:pic="http://schemas.openxmlformats.org/drawingml/2006/picture">
+                  <pic:nvPicPr>
+                    <pic:cNvPr id="0" name="Picture 4" descr="task3_img/task3_gmm/iteration_3.png"/>
+                    <pic:cNvPicPr>
+                      <a:picLocks noChangeAspect="1" noChangeArrowheads="1"/>
+                    </pic:cNvPicPr>
+                  </pic:nvPicPr>
+                  <pic:blipFill>
+                    <a:blip r:embed="rId25">
+                      <a:extLst>
+                        <a:ext uri="{28A0092B-C50C-407E-A947-70E740481C1C}">
+                          <a14:useLocalDpi xmlns:a14="http://schemas.microsoft.com/office/drawing/2010/main" val="0"/>
+                        </a:ext>
+                      </a:extLst>
+                    </a:blip>
+                    <a:srcRect/>
+                    <a:stretch>
+                      <a:fillRect/>
+                    </a:stretch>
+                  </pic:blipFill>
+                  <pic:spPr bwMode="auto">
+                    <a:xfrm>
+                      <a:off x="0" y="0"/>
+                      <a:ext cx="2700000" cy="1800000"/>
+                    </a:xfrm>
+                    <a:prstGeom prst="rect">
+                      <a:avLst/>
+                    </a:prstGeom>
+                    <a:noFill/>
+                    <a:ln>
+                      <a:noFill/>
+                    </a:ln>
+                  </pic:spPr>
+                </pic:pic>
+              </a:graphicData>
+            </a:graphic>
+          </wp:inline>
+        </w:drawing>
+      </w:r>
+      <w:r>
+        <w:rPr>
+          <w:noProof/>
+        </w:rPr>
+        <w:drawing>
+          <wp:inline distT="0" distB="0" distL="0" distR="0" wp14:anchorId="1384D4A0" wp14:editId="49A06CC1">
+            <wp:extent cx="2700000" cy="1800000"/>
+            <wp:effectExtent l="0" t="0" r="0" b="3810"/>
+            <wp:docPr id="9" name="Picture 9" descr="task3_img/task3_gmm/iteration_4.png"/>
+            <wp:cNvGraphicFramePr>
+              <a:graphicFrameLocks xmlns:a="http://schemas.openxmlformats.org/drawingml/2006/main" noChangeAspect="1"/>
+            </wp:cNvGraphicFramePr>
+            <a:graphic xmlns:a="http://schemas.openxmlformats.org/drawingml/2006/main">
+              <a:graphicData uri="http://schemas.openxmlformats.org/drawingml/2006/picture">
+                <pic:pic xmlns:pic="http://schemas.openxmlformats.org/drawingml/2006/picture">
+                  <pic:nvPicPr>
+                    <pic:cNvPr id="0" name="Picture 5" descr="task3_img/task3_gmm/iteration_4.png"/>
+                    <pic:cNvPicPr>
+                      <a:picLocks noChangeAspect="1" noChangeArrowheads="1"/>
+                    </pic:cNvPicPr>
+                  </pic:nvPicPr>
+                  <pic:blipFill>
+                    <a:blip r:embed="rId26">
+                      <a:extLst>
+                        <a:ext uri="{28A0092B-C50C-407E-A947-70E740481C1C}">
+                          <a14:useLocalDpi xmlns:a14="http://schemas.microsoft.com/office/drawing/2010/main" val="0"/>
+                        </a:ext>
+                      </a:extLst>
+                    </a:blip>
+                    <a:srcRect/>
+                    <a:stretch>
+                      <a:fillRect/>
+                    </a:stretch>
+                  </pic:blipFill>
+                  <pic:spPr bwMode="auto">
+                    <a:xfrm>
+                      <a:off x="0" y="0"/>
+                      <a:ext cx="2700000" cy="1800000"/>
+                    </a:xfrm>
+                    <a:prstGeom prst="rect">
+                      <a:avLst/>
+                    </a:prstGeom>
+                    <a:noFill/>
+                    <a:ln>
+                      <a:noFill/>
+                    </a:ln>
+                  </pic:spPr>
+                </pic:pic>
+              </a:graphicData>
+            </a:graphic>
+          </wp:inline>
+        </w:drawing>
+      </w:r>
+      <w:r>
+        <w:rPr>
+          <w:noProof/>
+        </w:rPr>
+        <w:drawing>
+          <wp:inline distT="0" distB="0" distL="0" distR="0" wp14:anchorId="366D106B" wp14:editId="4A71ADB9">
+            <wp:extent cx="2700000" cy="1800000"/>
+            <wp:effectExtent l="0" t="0" r="0" b="3810"/>
+            <wp:docPr id="10" name="Picture 10" descr="task3_img/task3_gmm/iteration_5.png"/>
+            <wp:cNvGraphicFramePr>
+              <a:graphicFrameLocks xmlns:a="http://schemas.openxmlformats.org/drawingml/2006/main" noChangeAspect="1"/>
+            </wp:cNvGraphicFramePr>
+            <a:graphic xmlns:a="http://schemas.openxmlformats.org/drawingml/2006/main">
+              <a:graphicData uri="http://schemas.openxmlformats.org/drawingml/2006/picture">
+                <pic:pic xmlns:pic="http://schemas.openxmlformats.org/drawingml/2006/picture">
+                  <pic:nvPicPr>
+                    <pic:cNvPr id="0" name="Picture 6" descr="task3_img/task3_gmm/iteration_5.png"/>
+                    <pic:cNvPicPr>
+                      <a:picLocks noChangeAspect="1" noChangeArrowheads="1"/>
+                    </pic:cNvPicPr>
+                  </pic:nvPicPr>
+                  <pic:blipFill>
+                    <a:blip r:embed="rId27">
+                      <a:extLst>
+                        <a:ext uri="{28A0092B-C50C-407E-A947-70E740481C1C}">
+                          <a14:useLocalDpi xmlns:a14="http://schemas.microsoft.com/office/drawing/2010/main" val="0"/>
+                        </a:ext>
+                      </a:extLst>
+                    </a:blip>
+                    <a:srcRect/>
+                    <a:stretch>
+                      <a:fillRect/>
+                    </a:stretch>
+                  </pic:blipFill>
+                  <pic:spPr bwMode="auto">
+                    <a:xfrm>
+                      <a:off x="0" y="0"/>
+                      <a:ext cx="2700000" cy="1800000"/>
+                    </a:xfrm>
+                    <a:prstGeom prst="rect">
+                      <a:avLst/>
+                    </a:prstGeom>
+                    <a:noFill/>
+                    <a:ln>
+                      <a:noFill/>
+                    </a:ln>
+                  </pic:spPr>
+                </pic:pic>
+              </a:graphicData>
+            </a:graphic>
+          </wp:inline>
+        </w:drawing>
+      </w:r>
     </w:p>
     <w:sectPr>
       <w:pgSz w:w="11900" w:h="16840"/>
@@ -2530,7 +3772,7 @@
   <w:style w:type="paragraph" w:default="1" w:styleId="Normal">
     <w:name w:val="Normal"/>
     <w:qFormat/>
-    <w:rsid w:val="005152A8"/>
+    <w:rsid w:val="00C936C1"/>
   </w:style>
   <w:style w:type="paragraph" w:styleId="Heading1">
     <w:name w:val="heading 1"/>

</xml_diff>